<commit_message>
screen shot word file
</commit_message>
<xml_diff>
--- a/all week code output.docx
+++ b/all week code output.docx
@@ -4,6 +4,7 @@
   <w:body>
     <w:p>
       <w:pPr>
+        <w:jc w:val="center"/>
         <w:rPr>
           <w:b/>
           <w:bCs/>
@@ -12,16 +13,6 @@
         </w:rPr>
       </w:pPr>
       <w:r>
-        <w:tab/>
-      </w:r>
-      <w:r>
-        <w:rPr>
-          <w:sz w:val="36"/>
-          <w:szCs w:val="36"/>
-        </w:rPr>
-        <w:tab/>
-      </w:r>
-      <w:r>
         <w:rPr>
           <w:b/>
           <w:bCs/>
@@ -48,17 +39,26 @@
           <w:sz w:val="36"/>
           <w:szCs w:val="36"/>
         </w:rPr>
-        <w:t>​ (2024 MOD009701 TRI1 F01CAM)</w:t>
-      </w:r>
-    </w:p>
-    <w:p>
-      <w:pPr>
+        <w:t xml:space="preserve">        </w:t>
+      </w:r>
+      <w:r>
         <w:rPr>
           <w:b/>
           <w:bCs/>
           <w:sz w:val="36"/>
           <w:szCs w:val="36"/>
         </w:rPr>
+        <w:t xml:space="preserve"> (2024 MOD009701 TRI1 F01CAM)</w:t>
+      </w:r>
+    </w:p>
+    <w:p>
+      <w:pPr>
+        <w:rPr>
+          <w:b/>
+          <w:bCs/>
+          <w:sz w:val="36"/>
+          <w:szCs w:val="36"/>
+        </w:rPr>
       </w:pPr>
     </w:p>
     <w:p>
@@ -90,9 +90,9 @@
           <w:szCs w:val="32"/>
         </w:rPr>
         <w:drawing>
-          <wp:inline distT="0" distB="0" distL="0" distR="0" wp14:anchorId="5980611C" wp14:editId="715C8159">
+          <wp:inline distT="0" distB="0" distL="0" distR="0" wp14:anchorId="5980611C" wp14:editId="3524B617">
             <wp:extent cx="5731510" cy="3474720"/>
-            <wp:effectExtent l="0" t="0" r="2540" b="0"/>
+            <wp:effectExtent l="19050" t="19050" r="21590" b="11430"/>
             <wp:docPr id="1869595911" name="Picture 1"/>
             <wp:cNvGraphicFramePr>
               <a:graphicFrameLocks xmlns:a="http://schemas.openxmlformats.org/drawingml/2006/main" noChangeAspect="1"/>
@@ -118,6 +118,11 @@
                     <a:prstGeom prst="rect">
                       <a:avLst/>
                     </a:prstGeom>
+                    <a:ln>
+                      <a:solidFill>
+                        <a:schemeClr val="tx1"/>
+                      </a:solidFill>
+                    </a:ln>
                   </pic:spPr>
                 </pic:pic>
               </a:graphicData>
@@ -155,9 +160,9 @@
           <w:szCs w:val="32"/>
         </w:rPr>
         <w:drawing>
-          <wp:inline distT="0" distB="0" distL="0" distR="0" wp14:anchorId="79C55A64" wp14:editId="706DE391">
+          <wp:inline distT="0" distB="0" distL="0" distR="0" wp14:anchorId="79C55A64" wp14:editId="775C6A25">
             <wp:extent cx="5731510" cy="3220085"/>
-            <wp:effectExtent l="0" t="0" r="2540" b="0"/>
+            <wp:effectExtent l="19050" t="19050" r="21590" b="18415"/>
             <wp:docPr id="791995854" name="Picture 1"/>
             <wp:cNvGraphicFramePr>
               <a:graphicFrameLocks xmlns:a="http://schemas.openxmlformats.org/drawingml/2006/main" noChangeAspect="1"/>
@@ -183,6 +188,11 @@
                     <a:prstGeom prst="rect">
                       <a:avLst/>
                     </a:prstGeom>
+                    <a:ln>
+                      <a:solidFill>
+                        <a:schemeClr val="tx1"/>
+                      </a:solidFill>
+                    </a:ln>
                   </pic:spPr>
                 </pic:pic>
               </a:graphicData>
@@ -206,9 +216,9 @@
         </w:rPr>
         <w:lastRenderedPageBreak/>
         <w:drawing>
-          <wp:inline distT="0" distB="0" distL="0" distR="0" wp14:anchorId="5702321D" wp14:editId="3711A659">
+          <wp:inline distT="0" distB="0" distL="0" distR="0" wp14:anchorId="5702321D" wp14:editId="3A637888">
             <wp:extent cx="5731510" cy="2714625"/>
-            <wp:effectExtent l="0" t="0" r="2540" b="9525"/>
+            <wp:effectExtent l="19050" t="19050" r="21590" b="28575"/>
             <wp:docPr id="1835377037" name="Picture 1"/>
             <wp:cNvGraphicFramePr>
               <a:graphicFrameLocks xmlns:a="http://schemas.openxmlformats.org/drawingml/2006/main" noChangeAspect="1"/>
@@ -234,6 +244,11 @@
                     <a:prstGeom prst="rect">
                       <a:avLst/>
                     </a:prstGeom>
+                    <a:ln>
+                      <a:solidFill>
+                        <a:schemeClr val="tx1"/>
+                      </a:solidFill>
+                    </a:ln>
                   </pic:spPr>
                 </pic:pic>
               </a:graphicData>
@@ -271,9 +286,9 @@
           <w:szCs w:val="32"/>
         </w:rPr>
         <w:drawing>
-          <wp:inline distT="0" distB="0" distL="0" distR="0" wp14:anchorId="2FBB2342" wp14:editId="00A7B85D">
+          <wp:inline distT="0" distB="0" distL="0" distR="0" wp14:anchorId="2FBB2342" wp14:editId="350644C6">
             <wp:extent cx="5731510" cy="3790315"/>
-            <wp:effectExtent l="0" t="0" r="2540" b="635"/>
+            <wp:effectExtent l="19050" t="19050" r="21590" b="19685"/>
             <wp:docPr id="1588309795" name="Picture 1"/>
             <wp:cNvGraphicFramePr>
               <a:graphicFrameLocks xmlns:a="http://schemas.openxmlformats.org/drawingml/2006/main" noChangeAspect="1"/>
@@ -299,6 +314,11 @@
                     <a:prstGeom prst="rect">
                       <a:avLst/>
                     </a:prstGeom>
+                    <a:ln>
+                      <a:solidFill>
+                        <a:schemeClr val="tx1"/>
+                      </a:solidFill>
+                    </a:ln>
                   </pic:spPr>
                 </pic:pic>
               </a:graphicData>
@@ -314,11 +334,44 @@
           <w:szCs w:val="32"/>
         </w:rPr>
       </w:pPr>
-      <w:r>
-        <w:rPr>
-          <w:sz w:val="32"/>
-          <w:szCs w:val="32"/>
-        </w:rPr>
+    </w:p>
+    <w:p>
+      <w:pPr>
+        <w:rPr>
+          <w:sz w:val="32"/>
+          <w:szCs w:val="32"/>
+        </w:rPr>
+      </w:pPr>
+    </w:p>
+    <w:p>
+      <w:pPr>
+        <w:rPr>
+          <w:sz w:val="32"/>
+          <w:szCs w:val="32"/>
+        </w:rPr>
+      </w:pPr>
+    </w:p>
+    <w:p>
+      <w:pPr>
+        <w:rPr>
+          <w:sz w:val="32"/>
+          <w:szCs w:val="32"/>
+        </w:rPr>
+      </w:pPr>
+    </w:p>
+    <w:p>
+      <w:pPr>
+        <w:rPr>
+          <w:sz w:val="32"/>
+          <w:szCs w:val="32"/>
+        </w:rPr>
+      </w:pPr>
+      <w:r>
+        <w:rPr>
+          <w:sz w:val="32"/>
+          <w:szCs w:val="32"/>
+        </w:rPr>
+        <w:lastRenderedPageBreak/>
         <w:t>Week 4</w:t>
       </w:r>
     </w:p>
@@ -335,11 +388,10 @@
           <w:sz w:val="32"/>
           <w:szCs w:val="32"/>
         </w:rPr>
-        <w:lastRenderedPageBreak/>
         <w:drawing>
-          <wp:inline distT="0" distB="0" distL="0" distR="0" wp14:anchorId="10A52BE1" wp14:editId="2FD3F4FB">
+          <wp:inline distT="0" distB="0" distL="0" distR="0" wp14:anchorId="10A52BE1" wp14:editId="478E2B55">
             <wp:extent cx="5731510" cy="3638550"/>
-            <wp:effectExtent l="0" t="0" r="2540" b="0"/>
+            <wp:effectExtent l="19050" t="19050" r="21590" b="19050"/>
             <wp:docPr id="906750496" name="Picture 1"/>
             <wp:cNvGraphicFramePr>
               <a:graphicFrameLocks xmlns:a="http://schemas.openxmlformats.org/drawingml/2006/main" noChangeAspect="1"/>
@@ -365,6 +417,11 @@
                     <a:prstGeom prst="rect">
                       <a:avLst/>
                     </a:prstGeom>
+                    <a:ln>
+                      <a:solidFill>
+                        <a:schemeClr val="tx1"/>
+                      </a:solidFill>
+                    </a:ln>
                   </pic:spPr>
                 </pic:pic>
               </a:graphicData>
@@ -387,9 +444,9 @@
           <w:szCs w:val="32"/>
         </w:rPr>
         <w:drawing>
-          <wp:inline distT="0" distB="0" distL="0" distR="0" wp14:anchorId="2C233F7F" wp14:editId="660B3DE8">
+          <wp:inline distT="0" distB="0" distL="0" distR="0" wp14:anchorId="2C233F7F" wp14:editId="7A7275DD">
             <wp:extent cx="5731510" cy="711200"/>
-            <wp:effectExtent l="0" t="0" r="2540" b="0"/>
+            <wp:effectExtent l="19050" t="19050" r="21590" b="12700"/>
             <wp:docPr id="542204731" name="Picture 1"/>
             <wp:cNvGraphicFramePr>
               <a:graphicFrameLocks xmlns:a="http://schemas.openxmlformats.org/drawingml/2006/main" noChangeAspect="1"/>
@@ -415,6 +472,11 @@
                     <a:prstGeom prst="rect">
                       <a:avLst/>
                     </a:prstGeom>
+                    <a:ln>
+                      <a:solidFill>
+                        <a:schemeClr val="tx1"/>
+                      </a:solidFill>
+                    </a:ln>
                   </pic:spPr>
                 </pic:pic>
               </a:graphicData>
@@ -452,9 +514,9 @@
           <w:szCs w:val="32"/>
         </w:rPr>
         <w:drawing>
-          <wp:inline distT="0" distB="0" distL="0" distR="0" wp14:anchorId="0D187801" wp14:editId="77C65FE6">
+          <wp:inline distT="0" distB="0" distL="0" distR="0" wp14:anchorId="0D187801" wp14:editId="4284F0E1">
             <wp:extent cx="5731510" cy="3368675"/>
-            <wp:effectExtent l="0" t="0" r="2540" b="3175"/>
+            <wp:effectExtent l="19050" t="19050" r="21590" b="22225"/>
             <wp:docPr id="1021266218" name="Picture 1"/>
             <wp:cNvGraphicFramePr>
               <a:graphicFrameLocks xmlns:a="http://schemas.openxmlformats.org/drawingml/2006/main" noChangeAspect="1"/>
@@ -480,6 +542,11 @@
                     <a:prstGeom prst="rect">
                       <a:avLst/>
                     </a:prstGeom>
+                    <a:ln>
+                      <a:solidFill>
+                        <a:schemeClr val="tx1"/>
+                      </a:solidFill>
+                    </a:ln>
                   </pic:spPr>
                 </pic:pic>
               </a:graphicData>
@@ -503,9 +570,9 @@
         </w:rPr>
         <w:lastRenderedPageBreak/>
         <w:drawing>
-          <wp:inline distT="0" distB="0" distL="0" distR="0" wp14:anchorId="57C84346" wp14:editId="710CAAFE">
-            <wp:extent cx="5731510" cy="4218940"/>
-            <wp:effectExtent l="0" t="0" r="2540" b="0"/>
+          <wp:inline distT="0" distB="0" distL="0" distR="0" wp14:anchorId="57C84346" wp14:editId="4F3473E1">
+            <wp:extent cx="5730240" cy="2460914"/>
+            <wp:effectExtent l="19050" t="19050" r="22860" b="15875"/>
             <wp:docPr id="296339850" name="Picture 1"/>
             <wp:cNvGraphicFramePr>
               <a:graphicFrameLocks xmlns:a="http://schemas.openxmlformats.org/drawingml/2006/main" noChangeAspect="1"/>
@@ -526,11 +593,16 @@
                   <pic:spPr>
                     <a:xfrm>
                       <a:off x="0" y="0"/>
-                      <a:ext cx="5731510" cy="4218940"/>
+                      <a:ext cx="5743011" cy="2466399"/>
                     </a:xfrm>
                     <a:prstGeom prst="rect">
                       <a:avLst/>
                     </a:prstGeom>
+                    <a:ln>
+                      <a:solidFill>
+                        <a:schemeClr val="tx1"/>
+                      </a:solidFill>
+                    </a:ln>
                   </pic:spPr>
                 </pic:pic>
               </a:graphicData>
@@ -568,9 +640,9 @@
           <w:szCs w:val="32"/>
         </w:rPr>
         <w:drawing>
-          <wp:inline distT="0" distB="0" distL="0" distR="0" wp14:anchorId="4BF467A6" wp14:editId="67CBA1D6">
-            <wp:extent cx="5731510" cy="2209800"/>
-            <wp:effectExtent l="0" t="0" r="2540" b="0"/>
+          <wp:inline distT="0" distB="0" distL="0" distR="0" wp14:anchorId="4BF467A6" wp14:editId="4D8D4ED6">
+            <wp:extent cx="5731510" cy="2017568"/>
+            <wp:effectExtent l="19050" t="19050" r="21590" b="20955"/>
             <wp:docPr id="155442678" name="Picture 1"/>
             <wp:cNvGraphicFramePr>
               <a:graphicFrameLocks xmlns:a="http://schemas.openxmlformats.org/drawingml/2006/main" noChangeAspect="1"/>
@@ -591,11 +663,16 @@
                   <pic:spPr>
                     <a:xfrm>
                       <a:off x="0" y="0"/>
-                      <a:ext cx="5731510" cy="2209800"/>
+                      <a:ext cx="5734465" cy="2018608"/>
                     </a:xfrm>
                     <a:prstGeom prst="rect">
                       <a:avLst/>
                     </a:prstGeom>
+                    <a:ln>
+                      <a:solidFill>
+                        <a:schemeClr val="tx1"/>
+                      </a:solidFill>
+                    </a:ln>
                   </pic:spPr>
                 </pic:pic>
               </a:graphicData>
@@ -628,63 +705,14 @@
       </w:pPr>
       <w:r>
         <w:rPr>
-          <w:sz w:val="32"/>
-          <w:szCs w:val="32"/>
-        </w:rPr>
-        <w:lastRenderedPageBreak/>
+          <w:noProof/>
+          <w:sz w:val="32"/>
+          <w:szCs w:val="32"/>
+        </w:rPr>
         <w:drawing>
-          <wp:inline distT="0" distB="0" distL="0" distR="0" wp14:anchorId="70882233" wp14:editId="412BA4A5">
-            <wp:extent cx="5731510" cy="3792855"/>
-            <wp:effectExtent l="0" t="0" r="2540" b="0"/>
-            <wp:docPr id="2112657966" name="Picture 1"/>
-            <wp:cNvGraphicFramePr>
-              <a:graphicFrameLocks xmlns:a="http://schemas.openxmlformats.org/drawingml/2006/main" noChangeAspect="1"/>
-            </wp:cNvGraphicFramePr>
-            <a:graphic xmlns:a="http://schemas.openxmlformats.org/drawingml/2006/main">
-              <a:graphicData uri="http://schemas.openxmlformats.org/drawingml/2006/picture">
-                <pic:pic xmlns:pic="http://schemas.openxmlformats.org/drawingml/2006/picture">
-                  <pic:nvPicPr>
-                    <pic:cNvPr id="2112657966" name=""/>
-                    <pic:cNvPicPr/>
-                  </pic:nvPicPr>
-                  <pic:blipFill>
-                    <a:blip r:embed="rId13"/>
-                    <a:stretch>
-                      <a:fillRect/>
-                    </a:stretch>
-                  </pic:blipFill>
-                  <pic:spPr>
-                    <a:xfrm>
-                      <a:off x="0" y="0"/>
-                      <a:ext cx="5731510" cy="3792855"/>
-                    </a:xfrm>
-                    <a:prstGeom prst="rect">
-                      <a:avLst/>
-                    </a:prstGeom>
-                  </pic:spPr>
-                </pic:pic>
-              </a:graphicData>
-            </a:graphic>
-          </wp:inline>
-        </w:drawing>
-      </w:r>
-    </w:p>
-    <w:p>
-      <w:pPr>
-        <w:rPr>
-          <w:sz w:val="32"/>
-          <w:szCs w:val="32"/>
-        </w:rPr>
-      </w:pPr>
-      <w:r>
-        <w:rPr>
-          <w:sz w:val="32"/>
-          <w:szCs w:val="32"/>
-        </w:rPr>
-        <w:drawing>
-          <wp:inline distT="0" distB="0" distL="0" distR="0" wp14:anchorId="06695AA0" wp14:editId="74B27B1D">
-            <wp:extent cx="5731510" cy="4175760"/>
-            <wp:effectExtent l="0" t="0" r="2540" b="0"/>
+          <wp:inline distT="0" distB="0" distL="0" distR="0" wp14:anchorId="06695AA0" wp14:editId="01C26029">
+            <wp:extent cx="5730240" cy="3022023"/>
+            <wp:effectExtent l="19050" t="19050" r="22860" b="26035"/>
             <wp:docPr id="1054438223" name="Picture 1"/>
             <wp:cNvGraphicFramePr>
               <a:graphicFrameLocks xmlns:a="http://schemas.openxmlformats.org/drawingml/2006/main" noChangeAspect="1"/>
@@ -696,20 +724,48 @@
                     <pic:cNvPr id="1054438223" name=""/>
                     <pic:cNvPicPr/>
                   </pic:nvPicPr>
-                  <pic:blipFill>
-                    <a:blip r:embed="rId14"/>
-                    <a:stretch>
-                      <a:fillRect/>
-                    </a:stretch>
+                  <pic:blipFill rotWithShape="1">
+                    <a:blip r:embed="rId13"/>
+                    <a:srcRect b="24311"/>
+                    <a:stretch/>
                   </pic:blipFill>
-                  <pic:spPr>
+                  <pic:spPr bwMode="auto">
                     <a:xfrm>
                       <a:off x="0" y="0"/>
-                      <a:ext cx="5731510" cy="4175760"/>
+                      <a:ext cx="5744120" cy="3029343"/>
                     </a:xfrm>
                     <a:prstGeom prst="rect">
                       <a:avLst/>
                     </a:prstGeom>
+                    <a:ln w="9525" cap="flat" cmpd="sng" algn="ctr">
+                      <a:solidFill>
+                        <a:sysClr val="windowText" lastClr="000000"/>
+                      </a:solidFill>
+                      <a:prstDash val="solid"/>
+                      <a:round/>
+                      <a:headEnd type="none" w="med" len="med"/>
+                      <a:tailEnd type="none" w="med" len="med"/>
+                      <a:extLst>
+                        <a:ext uri="{C807C97D-BFC1-408E-A445-0C87EB9F89A2}">
+                          <ask:lineSketchStyleProps xmlns:ask="http://schemas.microsoft.com/office/drawing/2018/sketchyshapes" sd="0">
+                            <a:custGeom>
+                              <a:avLst/>
+                              <a:gdLst/>
+                              <a:ahLst/>
+                              <a:cxnLst/>
+                              <a:rect l="0" t="0" r="0" b="0"/>
+                              <a:pathLst/>
+                            </a:custGeom>
+                            <ask:type/>
+                          </ask:lineSketchStyleProps>
+                        </a:ext>
+                      </a:extLst>
+                    </a:ln>
+                    <a:extLst>
+                      <a:ext uri="{53640926-AAD7-44D8-BBD7-CCE9431645EC}">
+                        <a14:shadowObscured xmlns:a14="http://schemas.microsoft.com/office/drawing/2010/main"/>
+                      </a:ext>
+                    </a:extLst>
                   </pic:spPr>
                 </pic:pic>
               </a:graphicData>
@@ -727,14 +783,15 @@
       </w:pPr>
       <w:r>
         <w:rPr>
+          <w:noProof/>
           <w:sz w:val="32"/>
           <w:szCs w:val="32"/>
         </w:rPr>
         <w:lastRenderedPageBreak/>
         <w:drawing>
-          <wp:inline distT="0" distB="0" distL="0" distR="0" wp14:anchorId="6367C1C1" wp14:editId="3255D9D2">
-            <wp:extent cx="5731510" cy="3914140"/>
-            <wp:effectExtent l="0" t="0" r="2540" b="0"/>
+          <wp:inline distT="0" distB="0" distL="0" distR="0" wp14:anchorId="6367C1C1" wp14:editId="2366EE32">
+            <wp:extent cx="5730788" cy="3125932"/>
+            <wp:effectExtent l="19050" t="19050" r="22860" b="17780"/>
             <wp:docPr id="505754134" name="Picture 1"/>
             <wp:cNvGraphicFramePr>
               <a:graphicFrameLocks xmlns:a="http://schemas.openxmlformats.org/drawingml/2006/main" noChangeAspect="1"/>
@@ -747,7 +804,7 @@
                     <pic:cNvPicPr/>
                   </pic:nvPicPr>
                   <pic:blipFill>
-                    <a:blip r:embed="rId15"/>
+                    <a:blip r:embed="rId14"/>
                     <a:stretch>
                       <a:fillRect/>
                     </a:stretch>
@@ -755,11 +812,16 @@
                   <pic:spPr>
                     <a:xfrm>
                       <a:off x="0" y="0"/>
-                      <a:ext cx="5731510" cy="3914140"/>
+                      <a:ext cx="5739178" cy="3130509"/>
                     </a:xfrm>
                     <a:prstGeom prst="rect">
                       <a:avLst/>
                     </a:prstGeom>
+                    <a:ln>
+                      <a:solidFill>
+                        <a:schemeClr val="tx1"/>
+                      </a:solidFill>
+                    </a:ln>
                   </pic:spPr>
                 </pic:pic>
               </a:graphicData>
@@ -792,6 +854,132 @@
       </w:pPr>
       <w:r>
         <w:rPr>
+          <w:noProof/>
+        </w:rPr>
+        <w:drawing>
+          <wp:inline distT="0" distB="0" distL="0" distR="0" wp14:anchorId="5D22FBDA" wp14:editId="52CC7E22">
+            <wp:extent cx="5731510" cy="2066059"/>
+            <wp:effectExtent l="19050" t="19050" r="21590" b="10795"/>
+            <wp:docPr id="352949168" name="Picture 7"/>
+            <wp:cNvGraphicFramePr>
+              <a:graphicFrameLocks xmlns:a="http://schemas.openxmlformats.org/drawingml/2006/main" noChangeAspect="1"/>
+            </wp:cNvGraphicFramePr>
+            <a:graphic xmlns:a="http://schemas.openxmlformats.org/drawingml/2006/main">
+              <a:graphicData uri="http://schemas.openxmlformats.org/drawingml/2006/picture">
+                <pic:pic xmlns:pic="http://schemas.openxmlformats.org/drawingml/2006/picture">
+                  <pic:nvPicPr>
+                    <pic:cNvPr id="0" name="Picture 31"/>
+                    <pic:cNvPicPr>
+                      <a:picLocks noChangeAspect="1" noChangeArrowheads="1"/>
+                    </pic:cNvPicPr>
+                  </pic:nvPicPr>
+                  <pic:blipFill>
+                    <a:blip r:embed="rId15" cstate="print">
+                      <a:extLst>
+                        <a:ext uri="{28A0092B-C50C-407E-A947-70E740481C1C}">
+                          <a14:useLocalDpi xmlns:a14="http://schemas.microsoft.com/office/drawing/2010/main" val="0"/>
+                        </a:ext>
+                      </a:extLst>
+                    </a:blip>
+                    <a:srcRect/>
+                    <a:stretch>
+                      <a:fillRect/>
+                    </a:stretch>
+                  </pic:blipFill>
+                  <pic:spPr bwMode="auto">
+                    <a:xfrm>
+                      <a:off x="0" y="0"/>
+                      <a:ext cx="5740616" cy="2069342"/>
+                    </a:xfrm>
+                    <a:prstGeom prst="rect">
+                      <a:avLst/>
+                    </a:prstGeom>
+                    <a:noFill/>
+                    <a:ln>
+                      <a:solidFill>
+                        <a:schemeClr val="tx1"/>
+                      </a:solidFill>
+                    </a:ln>
+                  </pic:spPr>
+                </pic:pic>
+              </a:graphicData>
+            </a:graphic>
+          </wp:inline>
+        </w:drawing>
+      </w:r>
+    </w:p>
+    <w:p>
+      <w:pPr>
+        <w:rPr>
+          <w:sz w:val="32"/>
+          <w:szCs w:val="32"/>
+        </w:rPr>
+      </w:pPr>
+      <w:r>
+        <w:rPr>
+          <w:noProof/>
+        </w:rPr>
+        <w:drawing>
+          <wp:inline distT="0" distB="0" distL="0" distR="0" wp14:anchorId="1E3D0A9F" wp14:editId="54AED920">
+            <wp:extent cx="5730389" cy="2592532"/>
+            <wp:effectExtent l="19050" t="19050" r="22860" b="17780"/>
+            <wp:docPr id="1876480971" name="Picture 8"/>
+            <wp:cNvGraphicFramePr>
+              <a:graphicFrameLocks xmlns:a="http://schemas.openxmlformats.org/drawingml/2006/main" noChangeAspect="1"/>
+            </wp:cNvGraphicFramePr>
+            <a:graphic xmlns:a="http://schemas.openxmlformats.org/drawingml/2006/main">
+              <a:graphicData uri="http://schemas.openxmlformats.org/drawingml/2006/picture">
+                <pic:pic xmlns:pic="http://schemas.openxmlformats.org/drawingml/2006/picture">
+                  <pic:nvPicPr>
+                    <pic:cNvPr id="0" name="Picture 32"/>
+                    <pic:cNvPicPr>
+                      <a:picLocks noChangeAspect="1" noChangeArrowheads="1"/>
+                    </pic:cNvPicPr>
+                  </pic:nvPicPr>
+                  <pic:blipFill>
+                    <a:blip r:embed="rId16" cstate="print">
+                      <a:extLst>
+                        <a:ext uri="{28A0092B-C50C-407E-A947-70E740481C1C}">
+                          <a14:useLocalDpi xmlns:a14="http://schemas.microsoft.com/office/drawing/2010/main" val="0"/>
+                        </a:ext>
+                      </a:extLst>
+                    </a:blip>
+                    <a:srcRect/>
+                    <a:stretch>
+                      <a:fillRect/>
+                    </a:stretch>
+                  </pic:blipFill>
+                  <pic:spPr bwMode="auto">
+                    <a:xfrm>
+                      <a:off x="0" y="0"/>
+                      <a:ext cx="5739365" cy="2596593"/>
+                    </a:xfrm>
+                    <a:prstGeom prst="rect">
+                      <a:avLst/>
+                    </a:prstGeom>
+                    <a:noFill/>
+                    <a:ln>
+                      <a:solidFill>
+                        <a:schemeClr val="tx1"/>
+                      </a:solidFill>
+                    </a:ln>
+                  </pic:spPr>
+                </pic:pic>
+              </a:graphicData>
+            </a:graphic>
+          </wp:inline>
+        </w:drawing>
+      </w:r>
+    </w:p>
+    <w:p>
+      <w:pPr>
+        <w:rPr>
+          <w:sz w:val="32"/>
+          <w:szCs w:val="32"/>
+        </w:rPr>
+      </w:pPr>
+      <w:r>
+        <w:rPr>
           <w:sz w:val="32"/>
           <w:szCs w:val="32"/>
         </w:rPr>
@@ -810,21 +998,732 @@
           <w:sz w:val="32"/>
           <w:szCs w:val="32"/>
         </w:rPr>
+        <w:lastRenderedPageBreak/>
+        <w:drawing>
+          <wp:inline distT="0" distB="0" distL="0" distR="0" wp14:anchorId="788E63DF" wp14:editId="3D5DCD92">
+            <wp:extent cx="5731510" cy="2883477"/>
+            <wp:effectExtent l="19050" t="19050" r="21590" b="12700"/>
+            <wp:docPr id="172298096" name="Picture 1"/>
+            <wp:cNvGraphicFramePr>
+              <a:graphicFrameLocks xmlns:a="http://schemas.openxmlformats.org/drawingml/2006/main" noChangeAspect="1"/>
+            </wp:cNvGraphicFramePr>
+            <a:graphic xmlns:a="http://schemas.openxmlformats.org/drawingml/2006/main">
+              <a:graphicData uri="http://schemas.openxmlformats.org/drawingml/2006/picture">
+                <pic:pic xmlns:pic="http://schemas.openxmlformats.org/drawingml/2006/picture">
+                  <pic:nvPicPr>
+                    <pic:cNvPr id="172298096" name=""/>
+                    <pic:cNvPicPr/>
+                  </pic:nvPicPr>
+                  <pic:blipFill>
+                    <a:blip r:embed="rId17"/>
+                    <a:stretch>
+                      <a:fillRect/>
+                    </a:stretch>
+                  </pic:blipFill>
+                  <pic:spPr>
+                    <a:xfrm>
+                      <a:off x="0" y="0"/>
+                      <a:ext cx="5734669" cy="2885066"/>
+                    </a:xfrm>
+                    <a:prstGeom prst="rect">
+                      <a:avLst/>
+                    </a:prstGeom>
+                    <a:ln>
+                      <a:solidFill>
+                        <a:schemeClr val="tx1"/>
+                      </a:solidFill>
+                    </a:ln>
+                  </pic:spPr>
+                </pic:pic>
+              </a:graphicData>
+            </a:graphic>
+          </wp:inline>
+        </w:drawing>
+      </w:r>
+    </w:p>
+    <w:p>
+      <w:pPr>
+        <w:rPr>
+          <w:sz w:val="32"/>
+          <w:szCs w:val="32"/>
+        </w:rPr>
+      </w:pPr>
+      <w:r>
+        <w:rPr>
+          <w:sz w:val="32"/>
+          <w:szCs w:val="32"/>
+        </w:rPr>
+        <w:drawing>
+          <wp:inline distT="0" distB="0" distL="0" distR="0" wp14:anchorId="08AFE0FC" wp14:editId="0D2102F7">
+            <wp:extent cx="5731510" cy="2412423"/>
+            <wp:effectExtent l="19050" t="19050" r="21590" b="26035"/>
+            <wp:docPr id="741952486" name="Picture 1"/>
+            <wp:cNvGraphicFramePr>
+              <a:graphicFrameLocks xmlns:a="http://schemas.openxmlformats.org/drawingml/2006/main" noChangeAspect="1"/>
+            </wp:cNvGraphicFramePr>
+            <a:graphic xmlns:a="http://schemas.openxmlformats.org/drawingml/2006/main">
+              <a:graphicData uri="http://schemas.openxmlformats.org/drawingml/2006/picture">
+                <pic:pic xmlns:pic="http://schemas.openxmlformats.org/drawingml/2006/picture">
+                  <pic:nvPicPr>
+                    <pic:cNvPr id="741952486" name=""/>
+                    <pic:cNvPicPr/>
+                  </pic:nvPicPr>
+                  <pic:blipFill>
+                    <a:blip r:embed="rId18"/>
+                    <a:stretch>
+                      <a:fillRect/>
+                    </a:stretch>
+                  </pic:blipFill>
+                  <pic:spPr>
+                    <a:xfrm>
+                      <a:off x="0" y="0"/>
+                      <a:ext cx="5735466" cy="2414088"/>
+                    </a:xfrm>
+                    <a:prstGeom prst="rect">
+                      <a:avLst/>
+                    </a:prstGeom>
+                    <a:ln>
+                      <a:solidFill>
+                        <a:schemeClr val="tx1"/>
+                      </a:solidFill>
+                    </a:ln>
+                  </pic:spPr>
+                </pic:pic>
+              </a:graphicData>
+            </a:graphic>
+          </wp:inline>
+        </w:drawing>
+      </w:r>
+    </w:p>
+    <w:p>
+      <w:pPr>
+        <w:rPr>
+          <w:sz w:val="32"/>
+          <w:szCs w:val="32"/>
+        </w:rPr>
+      </w:pPr>
+      <w:r>
+        <w:rPr>
+          <w:sz w:val="32"/>
+          <w:szCs w:val="32"/>
+        </w:rPr>
+        <w:drawing>
+          <wp:inline distT="0" distB="0" distL="0" distR="0" wp14:anchorId="10F09265" wp14:editId="77A32D5C">
+            <wp:extent cx="5085875" cy="3209059"/>
+            <wp:effectExtent l="19050" t="19050" r="19685" b="10795"/>
+            <wp:docPr id="613582676" name="Picture 1"/>
+            <wp:cNvGraphicFramePr>
+              <a:graphicFrameLocks xmlns:a="http://schemas.openxmlformats.org/drawingml/2006/main" noChangeAspect="1"/>
+            </wp:cNvGraphicFramePr>
+            <a:graphic xmlns:a="http://schemas.openxmlformats.org/drawingml/2006/main">
+              <a:graphicData uri="http://schemas.openxmlformats.org/drawingml/2006/picture">
+                <pic:pic xmlns:pic="http://schemas.openxmlformats.org/drawingml/2006/picture">
+                  <pic:nvPicPr>
+                    <pic:cNvPr id="613582676" name=""/>
+                    <pic:cNvPicPr/>
+                  </pic:nvPicPr>
+                  <pic:blipFill>
+                    <a:blip r:embed="rId19"/>
+                    <a:stretch>
+                      <a:fillRect/>
+                    </a:stretch>
+                  </pic:blipFill>
+                  <pic:spPr>
+                    <a:xfrm>
+                      <a:off x="0" y="0"/>
+                      <a:ext cx="5098744" cy="3217179"/>
+                    </a:xfrm>
+                    <a:prstGeom prst="rect">
+                      <a:avLst/>
+                    </a:prstGeom>
+                    <a:ln>
+                      <a:solidFill>
+                        <a:schemeClr val="tx1"/>
+                      </a:solidFill>
+                    </a:ln>
+                  </pic:spPr>
+                </pic:pic>
+              </a:graphicData>
+            </a:graphic>
+          </wp:inline>
+        </w:drawing>
+      </w:r>
+    </w:p>
+    <w:p>
+      <w:pPr>
+        <w:rPr>
+          <w:sz w:val="32"/>
+          <w:szCs w:val="32"/>
+        </w:rPr>
+      </w:pPr>
+      <w:r>
+        <w:rPr>
+          <w:sz w:val="32"/>
+          <w:szCs w:val="32"/>
+        </w:rPr>
+        <w:lastRenderedPageBreak/>
+        <w:drawing>
+          <wp:inline distT="0" distB="0" distL="0" distR="0" wp14:anchorId="4144E92A" wp14:editId="0FD05168">
+            <wp:extent cx="4391025" cy="729095"/>
+            <wp:effectExtent l="19050" t="19050" r="9525" b="13970"/>
+            <wp:docPr id="852472495" name="Picture 1"/>
+            <wp:cNvGraphicFramePr>
+              <a:graphicFrameLocks xmlns:a="http://schemas.openxmlformats.org/drawingml/2006/main" noChangeAspect="1"/>
+            </wp:cNvGraphicFramePr>
+            <a:graphic xmlns:a="http://schemas.openxmlformats.org/drawingml/2006/main">
+              <a:graphicData uri="http://schemas.openxmlformats.org/drawingml/2006/picture">
+                <pic:pic xmlns:pic="http://schemas.openxmlformats.org/drawingml/2006/picture">
+                  <pic:nvPicPr>
+                    <pic:cNvPr id="852472495" name=""/>
+                    <pic:cNvPicPr/>
+                  </pic:nvPicPr>
+                  <pic:blipFill>
+                    <a:blip r:embed="rId20"/>
+                    <a:stretch>
+                      <a:fillRect/>
+                    </a:stretch>
+                  </pic:blipFill>
+                  <pic:spPr>
+                    <a:xfrm>
+                      <a:off x="0" y="0"/>
+                      <a:ext cx="4394994" cy="729754"/>
+                    </a:xfrm>
+                    <a:prstGeom prst="rect">
+                      <a:avLst/>
+                    </a:prstGeom>
+                    <a:ln>
+                      <a:solidFill>
+                        <a:schemeClr val="tx1"/>
+                      </a:solidFill>
+                    </a:ln>
+                  </pic:spPr>
+                </pic:pic>
+              </a:graphicData>
+            </a:graphic>
+          </wp:inline>
+        </w:drawing>
+      </w:r>
+    </w:p>
+    <w:p>
+      <w:pPr>
+        <w:rPr>
+          <w:sz w:val="32"/>
+          <w:szCs w:val="32"/>
+        </w:rPr>
+      </w:pPr>
+      <w:r>
+        <w:rPr>
+          <w:sz w:val="32"/>
+          <w:szCs w:val="32"/>
+        </w:rPr>
         <w:t>Week 10</w:t>
       </w:r>
     </w:p>
     <w:p>
       <w:pPr>
-        <w:ind w:left="1440"/>
-        <w:rPr>
-          <w:b/>
-          <w:bCs/>
-          <w:sz w:val="36"/>
-          <w:szCs w:val="36"/>
-        </w:rPr>
-      </w:pPr>
-    </w:p>
-    <w:p/>
+        <w:rPr>
+          <w:sz w:val="32"/>
+          <w:szCs w:val="32"/>
+        </w:rPr>
+      </w:pPr>
+      <w:r>
+        <w:rPr>
+          <w:noProof/>
+        </w:rPr>
+        <w:drawing>
+          <wp:inline distT="0" distB="0" distL="0" distR="0" wp14:anchorId="2D0EEC85" wp14:editId="56B79289">
+            <wp:extent cx="5731510" cy="2634096"/>
+            <wp:effectExtent l="19050" t="19050" r="21590" b="13970"/>
+            <wp:docPr id="1428391186" name="Picture 14"/>
+            <wp:cNvGraphicFramePr>
+              <a:graphicFrameLocks xmlns:a="http://schemas.openxmlformats.org/drawingml/2006/main" noChangeAspect="1"/>
+            </wp:cNvGraphicFramePr>
+            <a:graphic xmlns:a="http://schemas.openxmlformats.org/drawingml/2006/main">
+              <a:graphicData uri="http://schemas.openxmlformats.org/drawingml/2006/picture">
+                <pic:pic xmlns:pic="http://schemas.openxmlformats.org/drawingml/2006/picture">
+                  <pic:nvPicPr>
+                    <pic:cNvPr id="0" name="Picture 44"/>
+                    <pic:cNvPicPr>
+                      <a:picLocks noChangeAspect="1" noChangeArrowheads="1"/>
+                    </pic:cNvPicPr>
+                  </pic:nvPicPr>
+                  <pic:blipFill>
+                    <a:blip r:embed="rId21">
+                      <a:extLst>
+                        <a:ext uri="{28A0092B-C50C-407E-A947-70E740481C1C}">
+                          <a14:useLocalDpi xmlns:a14="http://schemas.microsoft.com/office/drawing/2010/main" val="0"/>
+                        </a:ext>
+                      </a:extLst>
+                    </a:blip>
+                    <a:srcRect/>
+                    <a:stretch>
+                      <a:fillRect/>
+                    </a:stretch>
+                  </pic:blipFill>
+                  <pic:spPr bwMode="auto">
+                    <a:xfrm>
+                      <a:off x="0" y="0"/>
+                      <a:ext cx="5738280" cy="2637207"/>
+                    </a:xfrm>
+                    <a:prstGeom prst="rect">
+                      <a:avLst/>
+                    </a:prstGeom>
+                    <a:noFill/>
+                    <a:ln>
+                      <a:solidFill>
+                        <a:schemeClr val="tx1"/>
+                      </a:solidFill>
+                    </a:ln>
+                  </pic:spPr>
+                </pic:pic>
+              </a:graphicData>
+            </a:graphic>
+          </wp:inline>
+        </w:drawing>
+      </w:r>
+      <w:r>
+        <w:rPr>
+          <w:noProof/>
+        </w:rPr>
+        <w:drawing>
+          <wp:inline distT="0" distB="0" distL="0" distR="0" wp14:anchorId="30947C24" wp14:editId="261A3D18">
+            <wp:extent cx="5731510" cy="3132859"/>
+            <wp:effectExtent l="19050" t="19050" r="21590" b="10795"/>
+            <wp:docPr id="1831903227" name="Picture 13"/>
+            <wp:cNvGraphicFramePr>
+              <a:graphicFrameLocks xmlns:a="http://schemas.openxmlformats.org/drawingml/2006/main" noChangeAspect="1"/>
+            </wp:cNvGraphicFramePr>
+            <a:graphic xmlns:a="http://schemas.openxmlformats.org/drawingml/2006/main">
+              <a:graphicData uri="http://schemas.openxmlformats.org/drawingml/2006/picture">
+                <pic:pic xmlns:pic="http://schemas.openxmlformats.org/drawingml/2006/picture">
+                  <pic:nvPicPr>
+                    <pic:cNvPr id="0" name="Picture 43"/>
+                    <pic:cNvPicPr>
+                      <a:picLocks noChangeAspect="1" noChangeArrowheads="1"/>
+                    </pic:cNvPicPr>
+                  </pic:nvPicPr>
+                  <pic:blipFill>
+                    <a:blip r:embed="rId22">
+                      <a:extLst>
+                        <a:ext uri="{28A0092B-C50C-407E-A947-70E740481C1C}">
+                          <a14:useLocalDpi xmlns:a14="http://schemas.microsoft.com/office/drawing/2010/main" val="0"/>
+                        </a:ext>
+                      </a:extLst>
+                    </a:blip>
+                    <a:srcRect/>
+                    <a:stretch>
+                      <a:fillRect/>
+                    </a:stretch>
+                  </pic:blipFill>
+                  <pic:spPr bwMode="auto">
+                    <a:xfrm>
+                      <a:off x="0" y="0"/>
+                      <a:ext cx="5734449" cy="3134465"/>
+                    </a:xfrm>
+                    <a:prstGeom prst="rect">
+                      <a:avLst/>
+                    </a:prstGeom>
+                    <a:noFill/>
+                    <a:ln>
+                      <a:solidFill>
+                        <a:schemeClr val="tx1"/>
+                      </a:solidFill>
+                    </a:ln>
+                  </pic:spPr>
+                </pic:pic>
+              </a:graphicData>
+            </a:graphic>
+          </wp:inline>
+        </w:drawing>
+      </w:r>
+    </w:p>
+    <w:p>
+      <w:pPr>
+        <w:rPr>
+          <w:sz w:val="32"/>
+          <w:szCs w:val="32"/>
+        </w:rPr>
+      </w:pPr>
+      <w:r>
+        <w:rPr>
+          <w:noProof/>
+        </w:rPr>
+        <w:lastRenderedPageBreak/>
+        <w:drawing>
+          <wp:inline distT="0" distB="0" distL="0" distR="0" wp14:anchorId="2B57365F" wp14:editId="03C8B532">
+            <wp:extent cx="5731510" cy="2717223"/>
+            <wp:effectExtent l="19050" t="19050" r="21590" b="26035"/>
+            <wp:docPr id="1306843436" name="Picture 16"/>
+            <wp:cNvGraphicFramePr>
+              <a:graphicFrameLocks xmlns:a="http://schemas.openxmlformats.org/drawingml/2006/main" noChangeAspect="1"/>
+            </wp:cNvGraphicFramePr>
+            <a:graphic xmlns:a="http://schemas.openxmlformats.org/drawingml/2006/main">
+              <a:graphicData uri="http://schemas.openxmlformats.org/drawingml/2006/picture">
+                <pic:pic xmlns:pic="http://schemas.openxmlformats.org/drawingml/2006/picture">
+                  <pic:nvPicPr>
+                    <pic:cNvPr id="0" name="Picture 48"/>
+                    <pic:cNvPicPr>
+                      <a:picLocks noChangeAspect="1" noChangeArrowheads="1"/>
+                    </pic:cNvPicPr>
+                  </pic:nvPicPr>
+                  <pic:blipFill>
+                    <a:blip r:embed="rId23">
+                      <a:extLst>
+                        <a:ext uri="{28A0092B-C50C-407E-A947-70E740481C1C}">
+                          <a14:useLocalDpi xmlns:a14="http://schemas.microsoft.com/office/drawing/2010/main" val="0"/>
+                        </a:ext>
+                      </a:extLst>
+                    </a:blip>
+                    <a:srcRect/>
+                    <a:stretch>
+                      <a:fillRect/>
+                    </a:stretch>
+                  </pic:blipFill>
+                  <pic:spPr bwMode="auto">
+                    <a:xfrm>
+                      <a:off x="0" y="0"/>
+                      <a:ext cx="5733438" cy="2718137"/>
+                    </a:xfrm>
+                    <a:prstGeom prst="rect">
+                      <a:avLst/>
+                    </a:prstGeom>
+                    <a:noFill/>
+                    <a:ln>
+                      <a:solidFill>
+                        <a:schemeClr val="tx1"/>
+                      </a:solidFill>
+                    </a:ln>
+                  </pic:spPr>
+                </pic:pic>
+              </a:graphicData>
+            </a:graphic>
+          </wp:inline>
+        </w:drawing>
+      </w:r>
+      <w:r>
+        <w:rPr>
+          <w:noProof/>
+        </w:rPr>
+        <w:drawing>
+          <wp:inline distT="0" distB="0" distL="0" distR="0" wp14:anchorId="4BCDAEE1" wp14:editId="55807864">
+            <wp:extent cx="5731510" cy="2834987"/>
+            <wp:effectExtent l="19050" t="19050" r="21590" b="22860"/>
+            <wp:docPr id="73943087" name="Picture 15"/>
+            <wp:cNvGraphicFramePr>
+              <a:graphicFrameLocks xmlns:a="http://schemas.openxmlformats.org/drawingml/2006/main" noChangeAspect="1"/>
+            </wp:cNvGraphicFramePr>
+            <a:graphic xmlns:a="http://schemas.openxmlformats.org/drawingml/2006/main">
+              <a:graphicData uri="http://schemas.openxmlformats.org/drawingml/2006/picture">
+                <pic:pic xmlns:pic="http://schemas.openxmlformats.org/drawingml/2006/picture">
+                  <pic:nvPicPr>
+                    <pic:cNvPr id="0" name="Picture 47"/>
+                    <pic:cNvPicPr>
+                      <a:picLocks noChangeAspect="1" noChangeArrowheads="1"/>
+                    </pic:cNvPicPr>
+                  </pic:nvPicPr>
+                  <pic:blipFill>
+                    <a:blip r:embed="rId24">
+                      <a:extLst>
+                        <a:ext uri="{28A0092B-C50C-407E-A947-70E740481C1C}">
+                          <a14:useLocalDpi xmlns:a14="http://schemas.microsoft.com/office/drawing/2010/main" val="0"/>
+                        </a:ext>
+                      </a:extLst>
+                    </a:blip>
+                    <a:srcRect/>
+                    <a:stretch>
+                      <a:fillRect/>
+                    </a:stretch>
+                  </pic:blipFill>
+                  <pic:spPr bwMode="auto">
+                    <a:xfrm>
+                      <a:off x="0" y="0"/>
+                      <a:ext cx="5736003" cy="2837209"/>
+                    </a:xfrm>
+                    <a:prstGeom prst="rect">
+                      <a:avLst/>
+                    </a:prstGeom>
+                    <a:noFill/>
+                    <a:ln>
+                      <a:solidFill>
+                        <a:schemeClr val="tx1"/>
+                      </a:solidFill>
+                    </a:ln>
+                  </pic:spPr>
+                </pic:pic>
+              </a:graphicData>
+            </a:graphic>
+          </wp:inline>
+        </w:drawing>
+      </w:r>
+    </w:p>
+    <w:p>
+      <w:pPr>
+        <w:rPr>
+          <w:sz w:val="32"/>
+          <w:szCs w:val="32"/>
+        </w:rPr>
+      </w:pPr>
+      <w:r>
+        <w:rPr>
+          <w:sz w:val="32"/>
+          <w:szCs w:val="32"/>
+        </w:rPr>
+        <w:t>Week 11</w:t>
+      </w:r>
+    </w:p>
+    <w:p>
+      <w:pPr>
+        <w:rPr>
+          <w:sz w:val="32"/>
+          <w:szCs w:val="32"/>
+        </w:rPr>
+      </w:pPr>
+      <w:r>
+        <w:rPr>
+          <w:noProof/>
+        </w:rPr>
+        <w:drawing>
+          <wp:inline distT="0" distB="0" distL="0" distR="0" wp14:anchorId="79223986" wp14:editId="7D6A8E79">
+            <wp:extent cx="5731510" cy="2613314"/>
+            <wp:effectExtent l="19050" t="19050" r="21590" b="15875"/>
+            <wp:docPr id="499713342" name="Picture 10"/>
+            <wp:cNvGraphicFramePr>
+              <a:graphicFrameLocks xmlns:a="http://schemas.openxmlformats.org/drawingml/2006/main" noChangeAspect="1"/>
+            </wp:cNvGraphicFramePr>
+            <a:graphic xmlns:a="http://schemas.openxmlformats.org/drawingml/2006/main">
+              <a:graphicData uri="http://schemas.openxmlformats.org/drawingml/2006/picture">
+                <pic:pic xmlns:pic="http://schemas.openxmlformats.org/drawingml/2006/picture">
+                  <pic:nvPicPr>
+                    <pic:cNvPr id="0" name="Picture 36"/>
+                    <pic:cNvPicPr>
+                      <a:picLocks noChangeAspect="1" noChangeArrowheads="1"/>
+                    </pic:cNvPicPr>
+                  </pic:nvPicPr>
+                  <pic:blipFill>
+                    <a:blip r:embed="rId25">
+                      <a:extLst>
+                        <a:ext uri="{28A0092B-C50C-407E-A947-70E740481C1C}">
+                          <a14:useLocalDpi xmlns:a14="http://schemas.microsoft.com/office/drawing/2010/main" val="0"/>
+                        </a:ext>
+                      </a:extLst>
+                    </a:blip>
+                    <a:srcRect/>
+                    <a:stretch>
+                      <a:fillRect/>
+                    </a:stretch>
+                  </pic:blipFill>
+                  <pic:spPr bwMode="auto">
+                    <a:xfrm>
+                      <a:off x="0" y="0"/>
+                      <a:ext cx="5734748" cy="2614790"/>
+                    </a:xfrm>
+                    <a:prstGeom prst="rect">
+                      <a:avLst/>
+                    </a:prstGeom>
+                    <a:noFill/>
+                    <a:ln>
+                      <a:solidFill>
+                        <a:schemeClr val="tx1"/>
+                      </a:solidFill>
+                    </a:ln>
+                  </pic:spPr>
+                </pic:pic>
+              </a:graphicData>
+            </a:graphic>
+          </wp:inline>
+        </w:drawing>
+      </w:r>
+    </w:p>
+    <w:p>
+      <w:pPr>
+        <w:rPr>
+          <w:sz w:val="32"/>
+          <w:szCs w:val="32"/>
+        </w:rPr>
+      </w:pPr>
+      <w:r>
+        <w:rPr>
+          <w:noProof/>
+        </w:rPr>
+        <w:lastRenderedPageBreak/>
+        <w:drawing>
+          <wp:inline distT="0" distB="0" distL="0" distR="0" wp14:anchorId="4327253E" wp14:editId="210AD0F4">
+            <wp:extent cx="5731510" cy="2085975"/>
+            <wp:effectExtent l="19050" t="19050" r="21590" b="28575"/>
+            <wp:docPr id="179666792" name="Picture 11"/>
+            <wp:cNvGraphicFramePr>
+              <a:graphicFrameLocks xmlns:a="http://schemas.openxmlformats.org/drawingml/2006/main" noChangeAspect="1"/>
+            </wp:cNvGraphicFramePr>
+            <a:graphic xmlns:a="http://schemas.openxmlformats.org/drawingml/2006/main">
+              <a:graphicData uri="http://schemas.openxmlformats.org/drawingml/2006/picture">
+                <pic:pic xmlns:pic="http://schemas.openxmlformats.org/drawingml/2006/picture">
+                  <pic:nvPicPr>
+                    <pic:cNvPr id="0" name="Picture 37"/>
+                    <pic:cNvPicPr>
+                      <a:picLocks noChangeAspect="1" noChangeArrowheads="1"/>
+                    </pic:cNvPicPr>
+                  </pic:nvPicPr>
+                  <pic:blipFill>
+                    <a:blip r:embed="rId26">
+                      <a:extLst>
+                        <a:ext uri="{28A0092B-C50C-407E-A947-70E740481C1C}">
+                          <a14:useLocalDpi xmlns:a14="http://schemas.microsoft.com/office/drawing/2010/main" val="0"/>
+                        </a:ext>
+                      </a:extLst>
+                    </a:blip>
+                    <a:srcRect/>
+                    <a:stretch>
+                      <a:fillRect/>
+                    </a:stretch>
+                  </pic:blipFill>
+                  <pic:spPr bwMode="auto">
+                    <a:xfrm>
+                      <a:off x="0" y="0"/>
+                      <a:ext cx="5731510" cy="2085975"/>
+                    </a:xfrm>
+                    <a:prstGeom prst="rect">
+                      <a:avLst/>
+                    </a:prstGeom>
+                    <a:noFill/>
+                    <a:ln>
+                      <a:solidFill>
+                        <a:schemeClr val="tx1"/>
+                      </a:solidFill>
+                    </a:ln>
+                  </pic:spPr>
+                </pic:pic>
+              </a:graphicData>
+            </a:graphic>
+          </wp:inline>
+        </w:drawing>
+      </w:r>
+    </w:p>
+    <w:p>
+      <w:pPr>
+        <w:rPr>
+          <w:sz w:val="32"/>
+          <w:szCs w:val="32"/>
+        </w:rPr>
+      </w:pPr>
+      <w:r>
+        <w:rPr>
+          <w:noProof/>
+        </w:rPr>
+        <w:drawing>
+          <wp:inline distT="0" distB="0" distL="0" distR="0" wp14:anchorId="785C1BB2" wp14:editId="3B17C2B0">
+            <wp:extent cx="5731510" cy="1962150"/>
+            <wp:effectExtent l="19050" t="19050" r="21590" b="19050"/>
+            <wp:docPr id="1012308241" name="Picture 12"/>
+            <wp:cNvGraphicFramePr>
+              <a:graphicFrameLocks xmlns:a="http://schemas.openxmlformats.org/drawingml/2006/main" noChangeAspect="1"/>
+            </wp:cNvGraphicFramePr>
+            <a:graphic xmlns:a="http://schemas.openxmlformats.org/drawingml/2006/main">
+              <a:graphicData uri="http://schemas.openxmlformats.org/drawingml/2006/picture">
+                <pic:pic xmlns:pic="http://schemas.openxmlformats.org/drawingml/2006/picture">
+                  <pic:nvPicPr>
+                    <pic:cNvPr id="0" name="Picture 38"/>
+                    <pic:cNvPicPr>
+                      <a:picLocks noChangeAspect="1" noChangeArrowheads="1"/>
+                    </pic:cNvPicPr>
+                  </pic:nvPicPr>
+                  <pic:blipFill>
+                    <a:blip r:embed="rId27">
+                      <a:extLst>
+                        <a:ext uri="{28A0092B-C50C-407E-A947-70E740481C1C}">
+                          <a14:useLocalDpi xmlns:a14="http://schemas.microsoft.com/office/drawing/2010/main" val="0"/>
+                        </a:ext>
+                      </a:extLst>
+                    </a:blip>
+                    <a:srcRect/>
+                    <a:stretch>
+                      <a:fillRect/>
+                    </a:stretch>
+                  </pic:blipFill>
+                  <pic:spPr bwMode="auto">
+                    <a:xfrm>
+                      <a:off x="0" y="0"/>
+                      <a:ext cx="5739026" cy="1964723"/>
+                    </a:xfrm>
+                    <a:prstGeom prst="rect">
+                      <a:avLst/>
+                    </a:prstGeom>
+                    <a:noFill/>
+                    <a:ln>
+                      <a:solidFill>
+                        <a:schemeClr val="tx1"/>
+                      </a:solidFill>
+                    </a:ln>
+                  </pic:spPr>
+                </pic:pic>
+              </a:graphicData>
+            </a:graphic>
+          </wp:inline>
+        </w:drawing>
+      </w:r>
+    </w:p>
+    <w:p>
+      <w:pPr>
+        <w:rPr>
+          <w:sz w:val="32"/>
+          <w:szCs w:val="32"/>
+        </w:rPr>
+      </w:pPr>
+      <w:r>
+        <w:rPr>
+          <w:noProof/>
+        </w:rPr>
+        <w:drawing>
+          <wp:inline distT="0" distB="0" distL="0" distR="0" wp14:anchorId="3105B86D" wp14:editId="3F77095C">
+            <wp:extent cx="5731510" cy="2031423"/>
+            <wp:effectExtent l="19050" t="19050" r="21590" b="26035"/>
+            <wp:docPr id="7671179" name="Picture 9"/>
+            <wp:cNvGraphicFramePr>
+              <a:graphicFrameLocks xmlns:a="http://schemas.openxmlformats.org/drawingml/2006/main" noChangeAspect="1"/>
+            </wp:cNvGraphicFramePr>
+            <a:graphic xmlns:a="http://schemas.openxmlformats.org/drawingml/2006/main">
+              <a:graphicData uri="http://schemas.openxmlformats.org/drawingml/2006/picture">
+                <pic:pic xmlns:pic="http://schemas.openxmlformats.org/drawingml/2006/picture">
+                  <pic:nvPicPr>
+                    <pic:cNvPr id="0" name="Picture 35"/>
+                    <pic:cNvPicPr>
+                      <a:picLocks noChangeAspect="1" noChangeArrowheads="1"/>
+                    </pic:cNvPicPr>
+                  </pic:nvPicPr>
+                  <pic:blipFill>
+                    <a:blip r:embed="rId28" cstate="print">
+                      <a:extLst>
+                        <a:ext uri="{28A0092B-C50C-407E-A947-70E740481C1C}">
+                          <a14:useLocalDpi xmlns:a14="http://schemas.microsoft.com/office/drawing/2010/main" val="0"/>
+                        </a:ext>
+                      </a:extLst>
+                    </a:blip>
+                    <a:srcRect/>
+                    <a:stretch>
+                      <a:fillRect/>
+                    </a:stretch>
+                  </pic:blipFill>
+                  <pic:spPr bwMode="auto">
+                    <a:xfrm>
+                      <a:off x="0" y="0"/>
+                      <a:ext cx="5733350" cy="2032075"/>
+                    </a:xfrm>
+                    <a:prstGeom prst="rect">
+                      <a:avLst/>
+                    </a:prstGeom>
+                    <a:noFill/>
+                    <a:ln>
+                      <a:solidFill>
+                        <a:schemeClr val="tx1"/>
+                      </a:solidFill>
+                    </a:ln>
+                  </pic:spPr>
+                </pic:pic>
+              </a:graphicData>
+            </a:graphic>
+          </wp:inline>
+        </w:drawing>
+      </w:r>
+    </w:p>
     <w:sectPr>
       <w:pgSz w:w="11906" w:h="16838"/>
       <w:pgMar w:top="1440" w:right="1440" w:bottom="1440" w:left="1440" w:header="708" w:footer="708" w:gutter="0"/>

</xml_diff>